<commit_message>
Mostly done I think
</commit_message>
<xml_diff>
--- a/Term_Project.docx
+++ b/Term_Project.docx
@@ -476,11 +476,13 @@
           <w:numId w:val="8"/>
         </w:numPr>
         <w:rPr>
-          <w:lang w:eastAsia="zh-CN"/>
-        </w:rPr>
-      </w:pPr>
-      <w:r>
-        <w:rPr>
+          <w:color w:val="00B050"/>
+          <w:lang w:eastAsia="zh-CN"/>
+        </w:rPr>
+      </w:pPr>
+      <w:r>
+        <w:rPr>
+          <w:color w:val="00B050"/>
           <w:lang w:eastAsia="zh-CN"/>
         </w:rPr>
         <w:t>Car Listing and Management:</w:t>
@@ -553,14 +555,7 @@
           <w:color w:val="00B050"/>
           <w:lang w:eastAsia="zh-CN"/>
         </w:rPr>
-        <w:t xml:space="preserve"> manage their car listings, including updating availability </w:t>
-      </w:r>
-      <w:r>
-        <w:rPr>
-          <w:color w:val="00B050"/>
-          <w:lang w:eastAsia="zh-CN"/>
-        </w:rPr>
-        <w:t>and price</w:t>
+        <w:t xml:space="preserve"> manage their car listings, including updating availability and price</w:t>
       </w:r>
     </w:p>
     <w:p>
@@ -571,13 +566,13 @@
           <w:numId w:val="8"/>
         </w:numPr>
         <w:rPr>
-          <w:color w:val="FF0000"/>
-          <w:lang w:eastAsia="zh-CN"/>
-        </w:rPr>
-      </w:pPr>
-      <w:r>
-        <w:rPr>
-          <w:color w:val="FF0000"/>
+          <w:color w:val="00B050"/>
+          <w:lang w:eastAsia="zh-CN"/>
+        </w:rPr>
+      </w:pPr>
+      <w:r>
+        <w:rPr>
+          <w:color w:val="00B050"/>
           <w:lang w:eastAsia="zh-CN"/>
         </w:rPr>
         <w:t>The system should prevent the same car from being rented by more than once at the same time.</w:t>
@@ -598,11 +593,13 @@
           <w:numId w:val="8"/>
         </w:numPr>
         <w:rPr>
-          <w:lang w:eastAsia="zh-CN"/>
-        </w:rPr>
-      </w:pPr>
-      <w:r>
-        <w:rPr>
+          <w:color w:val="00B050"/>
+          <w:lang w:eastAsia="zh-CN"/>
+        </w:rPr>
+      </w:pPr>
+      <w:r>
+        <w:rPr>
+          <w:color w:val="00B050"/>
           <w:lang w:eastAsia="zh-CN"/>
         </w:rPr>
         <w:t>Search and Booking:</w:t>
@@ -636,13 +633,13 @@
           <w:numId w:val="8"/>
         </w:numPr>
         <w:rPr>
-          <w:color w:val="FF0000"/>
-          <w:lang w:eastAsia="zh-CN"/>
-        </w:rPr>
-      </w:pPr>
-      <w:r>
-        <w:rPr>
-          <w:color w:val="FF0000"/>
+          <w:color w:val="00B050"/>
+          <w:lang w:eastAsia="zh-CN"/>
+        </w:rPr>
+      </w:pPr>
+      <w:r>
+        <w:rPr>
+          <w:color w:val="00B050"/>
           <w:lang w:eastAsia="zh-CN"/>
         </w:rPr>
         <w:t>Implement a booking system allowing renters to reserve a car for a specific period.</w:t>
@@ -690,11 +687,13 @@
           <w:numId w:val="8"/>
         </w:numPr>
         <w:rPr>
-          <w:lang w:eastAsia="zh-CN"/>
-        </w:rPr>
-      </w:pPr>
-      <w:r>
-        <w:rPr>
+          <w:color w:val="4F81BD" w:themeColor="accent1"/>
+          <w:lang w:eastAsia="zh-CN"/>
+        </w:rPr>
+      </w:pPr>
+      <w:r>
+        <w:rPr>
+          <w:color w:val="4F81BD" w:themeColor="accent1"/>
           <w:lang w:eastAsia="zh-CN"/>
         </w:rPr>
         <w:lastRenderedPageBreak/>
@@ -767,13 +766,13 @@
           <w:numId w:val="8"/>
         </w:numPr>
         <w:rPr>
-          <w:color w:val="FF0000"/>
-          <w:lang w:eastAsia="zh-CN"/>
-        </w:rPr>
-      </w:pPr>
-      <w:r>
-        <w:rPr>
-          <w:color w:val="FF0000"/>
+          <w:color w:val="4F81BD" w:themeColor="accent1"/>
+          <w:lang w:eastAsia="zh-CN"/>
+        </w:rPr>
+      </w:pPr>
+      <w:r>
+        <w:rPr>
+          <w:color w:val="4F81BD" w:themeColor="accent1"/>
           <w:lang w:eastAsia="zh-CN"/>
         </w:rPr>
         <w:t>Payment:</w:t>
@@ -787,16 +786,23 @@
           <w:numId w:val="8"/>
         </w:numPr>
         <w:rPr>
-          <w:color w:val="FF0000"/>
-          <w:lang w:eastAsia="zh-CN"/>
-        </w:rPr>
-      </w:pPr>
-      <w:r>
-        <w:rPr>
-          <w:color w:val="FF0000"/>
-          <w:lang w:eastAsia="zh-CN"/>
-        </w:rPr>
-        <w:t>Allow renters to make payment (A real payment is not required. A payment button with amount is enough, clicking on the button will change the balance and send notification to both owner and renter)</w:t>
+          <w:color w:val="4F81BD" w:themeColor="accent1"/>
+          <w:lang w:eastAsia="zh-CN"/>
+        </w:rPr>
+      </w:pPr>
+      <w:r>
+        <w:rPr>
+          <w:color w:val="00B050"/>
+          <w:lang w:eastAsia="zh-CN"/>
+        </w:rPr>
+        <w:t xml:space="preserve">Allow renters to make payment (A real payment is not required. A payment button with amount is enough, clicking on the button will change the balance </w:t>
+      </w:r>
+      <w:r>
+        <w:rPr>
+          <w:color w:val="4F81BD" w:themeColor="accent1"/>
+          <w:lang w:eastAsia="zh-CN"/>
+        </w:rPr>
+        <w:t>and send notification to both owner and renter)</w:t>
       </w:r>
     </w:p>
     <w:p>
@@ -1185,12 +1191,12 @@
           <w:numId w:val="6"/>
         </w:numPr>
         <w:rPr>
-          <w:color w:val="FF0000"/>
-        </w:rPr>
-      </w:pPr>
-      <w:r>
-        <w:rPr>
-          <w:color w:val="FF0000"/>
+          <w:color w:val="00B050"/>
+        </w:rPr>
+      </w:pPr>
+      <w:r>
+        <w:rPr>
+          <w:color w:val="00B050"/>
         </w:rPr>
         <w:t>Proxy Pattern for Payment Integration:</w:t>
       </w:r>
@@ -1203,12 +1209,12 @@
           <w:numId w:val="6"/>
         </w:numPr>
         <w:rPr>
-          <w:color w:val="FF0000"/>
-        </w:rPr>
-      </w:pPr>
-      <w:r>
-        <w:rPr>
-          <w:color w:val="FF0000"/>
+          <w:color w:val="00B050"/>
+        </w:rPr>
+      </w:pPr>
+      <w:r>
+        <w:rPr>
+          <w:color w:val="00B050"/>
         </w:rPr>
         <w:t>Implement the Proxy pattern to handle secure communication and transactions between the application and the payment system.</w:t>
       </w:r>

</xml_diff>